<commit_message>
[documentation] list in index and all source courde linked
</commit_message>
<xml_diff>
--- a/Documentation/Works cited page.docx
+++ b/Documentation/Works cited page.docx
@@ -1,16 +1,161 @@
 
 <file path=word/document.xml><?xml version="1.0" encoding="utf-8"?>
-<w:document xmlns:o="urn:schemas-microsoft-com:office:office" xmlns:r="http://schemas.openxmlformats.org/officeDocument/2006/relationships" xmlns:v="urn:schemas-microsoft-com:vml" xmlns:w="http://schemas.openxmlformats.org/wordprocessingml/2006/main" xmlns:w10="urn:schemas-microsoft-com:office:word" xmlns:wp="http://schemas.openxmlformats.org/drawingml/2006/wordprocessingDrawing" xmlns:wps="http://schemas.microsoft.com/office/word/2010/wordprocessingShape" xmlns:wpg="http://schemas.microsoft.com/office/word/2010/wordprocessingGroup" xmlns:mc="http://schemas.openxmlformats.org/markup-compatibility/2006" xmlns:wp14="http://schemas.microsoft.com/office/word/2010/wordprocessingDrawing" xmlns:w14="http://schemas.microsoft.com/office/word/2010/wordml" mc:Ignorable="w14 wp14">
+<w:document xmlns:wpc="http://schemas.microsoft.com/office/word/2010/wordprocessingCanvas" xmlns:mo="http://schemas.microsoft.com/office/mac/office/2008/main" xmlns:mc="http://schemas.openxmlformats.org/markup-compatibility/2006" xmlns:mv="urn:schemas-microsoft-com:mac:vml" xmlns:o="urn:schemas-microsoft-com:office:office" xmlns:r="http://schemas.openxmlformats.org/officeDocument/2006/relationships" xmlns:m="http://schemas.openxmlformats.org/officeDocument/2006/math" xmlns:v="urn:schemas-microsoft-com:vml" xmlns:wp14="http://schemas.microsoft.com/office/word/2010/wordprocessingDrawing" xmlns:wp="http://schemas.openxmlformats.org/drawingml/2006/wordprocessingDrawing" xmlns:w10="urn:schemas-microsoft-com:office:word" xmlns:w="http://schemas.openxmlformats.org/wordprocessingml/2006/main" xmlns:w14="http://schemas.microsoft.com/office/word/2010/wordml" xmlns:w15="http://schemas.microsoft.com/office/word/2012/wordml" xmlns:wpg="http://schemas.microsoft.com/office/word/2010/wordprocessingGroup" xmlns:wpi="http://schemas.microsoft.com/office/word/2010/wordprocessingInk" xmlns:wne="http://schemas.microsoft.com/office/word/2006/wordml" xmlns:wps="http://schemas.microsoft.com/office/word/2010/wordprocessingShape" mc:Ignorable="w14 w15 wp14">
   <w:body>
     <w:p>
       <w:pPr>
-        <w:pStyle w:val="Normal"/>
-        <w:rPr/>
-      </w:pPr>
-      <w:hyperlink r:id="rId2">
+        <w:rPr>
+          <w:rFonts w:ascii="Helvetica" w:hAnsi="Helvetica"/>
+          <w:b/>
+          <w:sz w:val="21"/>
+        </w:rPr>
+      </w:pPr>
+      <w:r>
+        <w:rPr>
+          <w:rFonts w:ascii="Helvetica" w:hAnsi="Helvetica"/>
+          <w:b/>
+          <w:sz w:val="21"/>
+        </w:rPr>
+        <w:t>Documentation:</w:t>
+      </w:r>
+    </w:p>
+    <w:p>
+      <w:pPr>
+        <w:rPr>
+          <w:rFonts w:ascii="Helvetica" w:hAnsi="Helvetica"/>
+          <w:b/>
+          <w:sz w:val="20"/>
+        </w:rPr>
+      </w:pPr>
+      <w:r>
+        <w:rPr>
+          <w:rFonts w:ascii="Helvetica" w:hAnsi="Helvetica"/>
+          <w:b/>
+          <w:sz w:val="20"/>
+        </w:rPr>
+        <w:t>Bootstrap v4.1.3</w:t>
+      </w:r>
+    </w:p>
+    <w:p>
+      <w:pPr>
+        <w:pStyle w:val="ListParagraph"/>
+        <w:numPr>
+          <w:ilvl w:val="0"/>
+          <w:numId w:val="3"/>
+        </w:numPr>
+        <w:rPr>
+          <w:rFonts w:ascii="Helvetica" w:hAnsi="Helvetica"/>
+          <w:sz w:val="20"/>
+        </w:rPr>
+      </w:pPr>
+      <w:hyperlink r:id="rId5" w:history="1">
+        <w:r>
+          <w:rPr>
+            <w:rStyle w:val="Hyperlink"/>
+            <w:rFonts w:ascii="Helvetica" w:hAnsi="Helvetica"/>
+            <w:sz w:val="20"/>
+          </w:rPr>
+          <w:t>https://getbootstrap.com/</w:t>
+        </w:r>
+      </w:hyperlink>
+    </w:p>
+    <w:p>
+      <w:pPr>
+        <w:pStyle w:val="ListParagraph"/>
+        <w:numPr>
+          <w:ilvl w:val="0"/>
+          <w:numId w:val="3"/>
+        </w:numPr>
+        <w:rPr>
+          <w:rFonts w:ascii="Helvetica" w:hAnsi="Helvetica"/>
+          <w:sz w:val="20"/>
+        </w:rPr>
+      </w:pPr>
+      <w:r>
+        <w:rPr>
+          <w:rFonts w:ascii="Helvetica" w:hAnsi="Helvetica"/>
+          <w:sz w:val="20"/>
+        </w:rPr>
+        <w:t>Bootstrap is an open source toolkit for developing with HTML, CSS, and JS. Build responsive, mobile-first projects on the web with the world's most popular front-end component library.</w:t>
+      </w:r>
+    </w:p>
+    <w:p>
+      <w:pPr>
+        <w:ind w:left="360"/>
+        <w:rPr>
+          <w:rFonts w:ascii="Helvetica" w:hAnsi="Helvetica"/>
+          <w:b/>
+          <w:sz w:val="20"/>
+        </w:rPr>
+      </w:pPr>
+    </w:p>
+    <w:p>
+      <w:pPr>
+        <w:rPr>
+          <w:rFonts w:ascii="Helvetica" w:hAnsi="Helvetica"/>
+          <w:b/>
+          <w:sz w:val="21"/>
+        </w:rPr>
+      </w:pPr>
+      <w:r>
+        <w:rPr>
+          <w:rFonts w:ascii="Helvetica" w:hAnsi="Helvetica"/>
+          <w:b/>
+          <w:sz w:val="21"/>
+        </w:rPr>
+        <w:t>Reference</w:t>
+      </w:r>
+      <w:r>
+        <w:rPr>
+          <w:rFonts w:ascii="Helvetica" w:hAnsi="Helvetica"/>
+          <w:b/>
+          <w:sz w:val="21"/>
+        </w:rPr>
+        <w:t xml:space="preserve"> pages</w:t>
+      </w:r>
+      <w:r>
+        <w:rPr>
+          <w:rFonts w:ascii="Helvetica" w:hAnsi="Helvetica"/>
+          <w:b/>
+          <w:sz w:val="21"/>
+        </w:rPr>
+        <w:t>:</w:t>
+      </w:r>
+    </w:p>
+    <w:p>
+      <w:pPr>
+        <w:pStyle w:val="ListParagraph"/>
+        <w:numPr>
+          <w:ilvl w:val="0"/>
+          <w:numId w:val="3"/>
+        </w:numPr>
+        <w:rPr>
+          <w:rFonts w:ascii="Helvetica" w:hAnsi="Helvetica"/>
+          <w:sz w:val="20"/>
+        </w:rPr>
+      </w:pPr>
+      <w:r>
+        <w:rPr>
+          <w:rFonts w:ascii="Helvetica" w:hAnsi="Helvetica"/>
+          <w:sz w:val="20"/>
+        </w:rPr>
+        <w:t>Color of bottom links</w:t>
+      </w:r>
+    </w:p>
+    <w:p>
+      <w:pPr>
+        <w:pStyle w:val="ListParagraph"/>
+        <w:rPr>
+          <w:rFonts w:ascii="Helvetica" w:hAnsi="Helvetica"/>
+          <w:sz w:val="20"/>
+        </w:rPr>
+      </w:pPr>
+      <w:hyperlink r:id="rId6">
         <w:r>
           <w:rPr>
             <w:rStyle w:val="InternetLink"/>
+            <w:rFonts w:ascii="Helvetica" w:hAnsi="Helvetica"/>
+            <w:sz w:val="20"/>
           </w:rPr>
           <w:t>https://www.w3schools.com/css/css_link.asp</w:t>
         </w:r>
@@ -18,329 +163,105 @@
     </w:p>
     <w:p>
       <w:pPr>
-        <w:pStyle w:val="Normal"/>
-        <w:rPr/>
-      </w:pPr>
-      <w:r>
-        <w:rPr/>
-        <w:t>Color of bottom links</w:t>
-      </w:r>
-    </w:p>
-    <w:p>
-      <w:pPr>
-        <w:pStyle w:val="Normal"/>
-        <w:rPr/>
-      </w:pPr>
-      <w:hyperlink r:id="rId3">
-        <w:r>
-          <w:rPr>
-            <w:rStyle w:val="InternetLink"/>
-          </w:rPr>
-          <w:t>https://github.com/buckyroberts/Source-Code-from-Tutorials/blob/master/Bootstrap/001_template.html</w:t>
-        </w:r>
-      </w:hyperlink>
-      <w:r>
-        <w:rPr/>
-        <w:t xml:space="preserve"> </w:t>
-      </w:r>
-    </w:p>
-    <w:p>
-      <w:pPr>
-        <w:pStyle w:val="Normal"/>
-        <w:rPr/>
-      </w:pPr>
-      <w:r>
-        <w:rPr/>
-        <w:t>Includes for using bootstrap</w:t>
-      </w:r>
-    </w:p>
-    <w:p>
-      <w:pPr>
-        <w:pStyle w:val="Normal"/>
-        <w:rPr/>
-      </w:pPr>
-      <w:r>
-        <w:rPr/>
-      </w:r>
-    </w:p>
-    <w:p>
-      <w:pPr>
-        <w:pStyle w:val="Normal"/>
-        <w:rPr/>
-      </w:pPr>
-      <w:r>
-        <w:rPr/>
-        <w:t>Database</w:t>
-      </w:r>
-    </w:p>
-    <w:p>
-      <w:pPr>
-        <w:pStyle w:val="Normal"/>
-        <w:rPr>
-          <w:b/>
-          <w:b/>
-        </w:rPr>
-      </w:pPr>
-      <w:r>
-        <w:rPr>
-          <w:b/>
-        </w:rPr>
-        <w:t>XAMPP</w:t>
-      </w:r>
-    </w:p>
-    <w:p>
-      <w:pPr>
         <w:pStyle w:val="ListParagraph"/>
         <w:numPr>
           <w:ilvl w:val="0"/>
-          <w:numId w:val="1"/>
+          <w:numId w:val="3"/>
         </w:numPr>
-        <w:rPr/>
+        <w:rPr>
+          <w:rFonts w:ascii="Helvetica" w:hAnsi="Helvetica"/>
+          <w:sz w:val="20"/>
+        </w:rPr>
       </w:pPr>
       <w:r>
-        <w:rPr/>
-        <w:t xml:space="preserve">Xampp virtual machine for OS X. </w:t>
-      </w:r>
-    </w:p>
-    <w:p>
-      <w:pPr>
-        <w:pStyle w:val="ListParagraph"/>
-        <w:numPr>
-          <w:ilvl w:val="0"/>
-          <w:numId w:val="1"/>
-        </w:numPr>
-        <w:rPr/>
-      </w:pPr>
-      <w:r>
-        <w:rPr/>
-        <w:t>Php development environment that contains MariaDB (MySQL), PHP and Perl</w:t>
-      </w:r>
-    </w:p>
-    <w:p>
-      <w:pPr>
-        <w:pStyle w:val="Normal"/>
-        <w:rPr/>
-      </w:pPr>
-      <w:hyperlink r:id="rId4">
-        <w:r>
-          <w:rPr>
-            <w:rStyle w:val="InternetLink"/>
-          </w:rPr>
-          <w:t>https://www.apachefriends.org/index.html</w:t>
-        </w:r>
-      </w:hyperlink>
-    </w:p>
-    <w:p>
-      <w:pPr>
-        <w:pStyle w:val="Normal"/>
-        <w:rPr/>
-      </w:pPr>
-      <w:r>
-        <w:rPr/>
-      </w:r>
-    </w:p>
-    <w:p>
-      <w:pPr>
-        <w:pStyle w:val="Normal"/>
-        <w:rPr>
-          <w:b/>
-          <w:b/>
-        </w:rPr>
-      </w:pPr>
-      <w:r>
-        <w:rPr>
-          <w:b/>
-        </w:rPr>
-        <w:t>ngrok</w:t>
-      </w:r>
-    </w:p>
-    <w:p>
-      <w:pPr>
-        <w:pStyle w:val="Normal"/>
-        <w:rPr/>
-      </w:pPr>
-      <w:r>
-        <w:rPr/>
-        <w:t>Provides a real-time web UI where you can introspect all HTTP traffic running over your tunnels. </w:t>
-      </w:r>
-    </w:p>
-    <w:p>
-      <w:pPr>
-        <w:pStyle w:val="Normal"/>
-        <w:rPr/>
-      </w:pPr>
-      <w:hyperlink r:id="rId5">
-        <w:r>
-          <w:rPr>
-            <w:rStyle w:val="InternetLink"/>
-          </w:rPr>
-          <w:t>https://ngrok.com/</w:t>
-        </w:r>
-      </w:hyperlink>
-    </w:p>
-    <w:p>
-      <w:pPr>
-        <w:pStyle w:val="Normal"/>
-        <w:rPr/>
-      </w:pPr>
-      <w:r>
-        <w:rPr/>
-      </w:r>
-    </w:p>
-    <w:p>
-      <w:pPr>
-        <w:pStyle w:val="Normal"/>
-        <w:rPr/>
-      </w:pPr>
-      <w:hyperlink r:id="rId6">
-        <w:r>
-          <w:rPr>
-            <w:rStyle w:val="InternetLink"/>
-          </w:rPr>
-          <w:t>https://www.w3schools.com/howto/howto_css_fixed_footer.asp</w:t>
-        </w:r>
-      </w:hyperlink>
-    </w:p>
-    <w:p>
-      <w:pPr>
-        <w:pStyle w:val="Normal"/>
-        <w:spacing w:before="0" w:after="160"/>
-        <w:rPr/>
-      </w:pPr>
-      <w:r>
-        <w:rPr/>
+        <w:rPr>
+          <w:rFonts w:ascii="Helvetica" w:hAnsi="Helvetica"/>
+          <w:sz w:val="20"/>
+        </w:rPr>
         <w:t>Used this to create footers</w:t>
       </w:r>
     </w:p>
+    <w:bookmarkStart w:id="0" w:name="_GoBack"/>
+    <w:bookmarkEnd w:id="0"/>
+    <w:p>
+      <w:pPr>
+        <w:pStyle w:val="ListParagraph"/>
+        <w:rPr>
+          <w:rFonts w:ascii="Helvetica" w:hAnsi="Helvetica"/>
+          <w:sz w:val="20"/>
+        </w:rPr>
+      </w:pPr>
+      <w:r>
+        <w:rPr>
+          <w:rFonts w:ascii="Helvetica" w:hAnsi="Helvetica"/>
+          <w:sz w:val="20"/>
+        </w:rPr>
+        <w:fldChar w:fldCharType="begin"/>
+      </w:r>
+      <w:r>
+        <w:rPr>
+          <w:rFonts w:ascii="Helvetica" w:hAnsi="Helvetica"/>
+          <w:sz w:val="20"/>
+        </w:rPr>
+        <w:instrText xml:space="preserve"> HYPERLINK "https://www.w3schools.com/howto/howto_css_fixed_footer.asp" \h </w:instrText>
+      </w:r>
+      <w:r>
+        <w:rPr>
+          <w:rFonts w:ascii="Helvetica" w:hAnsi="Helvetica"/>
+          <w:sz w:val="20"/>
+        </w:rPr>
+        <w:fldChar w:fldCharType="separate"/>
+      </w:r>
+      <w:r>
+        <w:rPr>
+          <w:rStyle w:val="InternetLink"/>
+          <w:rFonts w:ascii="Helvetica" w:hAnsi="Helvetica"/>
+          <w:sz w:val="20"/>
+        </w:rPr>
+        <w:t>https://www.w3schools.com/howto/howto_css_fixe</w:t>
+      </w:r>
+      <w:r>
+        <w:rPr>
+          <w:rStyle w:val="InternetLink"/>
+          <w:rFonts w:ascii="Helvetica" w:hAnsi="Helvetica"/>
+          <w:sz w:val="20"/>
+        </w:rPr>
+        <w:t>d</w:t>
+      </w:r>
+      <w:r>
+        <w:rPr>
+          <w:rStyle w:val="InternetLink"/>
+          <w:rFonts w:ascii="Helvetica" w:hAnsi="Helvetica"/>
+          <w:sz w:val="20"/>
+        </w:rPr>
+        <w:t>_footer.asp</w:t>
+      </w:r>
+      <w:r>
+        <w:rPr>
+          <w:rStyle w:val="InternetLink"/>
+          <w:rFonts w:ascii="Helvetica" w:hAnsi="Helvetica"/>
+          <w:sz w:val="20"/>
+        </w:rPr>
+        <w:fldChar w:fldCharType="end"/>
+      </w:r>
+    </w:p>
     <w:sectPr>
-      <w:type w:val="nextPage"/>
       <w:pgSz w:w="12240" w:h="15840"/>
-      <w:pgMar w:left="1440" w:right="1440" w:header="0" w:top="1440" w:footer="0" w:bottom="1440" w:gutter="0"/>
-      <w:pgNumType w:fmt="decimal"/>
-      <w:formProt w:val="false"/>
-      <w:textDirection w:val="lrTb"/>
-      <w:docGrid w:type="default" w:linePitch="360" w:charSpace="4294965247"/>
+      <w:pgMar w:top="1440" w:right="1440" w:bottom="1440" w:left="1440" w:header="0" w:footer="0" w:gutter="0"/>
+      <w:cols w:space="720"/>
+      <w:formProt w:val="0"/>
+      <w:docGrid w:linePitch="360" w:charSpace="-2049"/>
     </w:sectPr>
   </w:body>
 </w:document>
 </file>
 
 <file path=word/numbering.xml><?xml version="1.0" encoding="utf-8"?>
-<w:numbering xmlns:w="http://schemas.openxmlformats.org/wordprocessingml/2006/main" xmlns:o="urn:schemas-microsoft-com:office:office" xmlns:r="http://schemas.openxmlformats.org/officeDocument/2006/relationships" xmlns:v="urn:schemas-microsoft-com:vml">
-  <w:abstractNum w:abstractNumId="1">
-    <w:lvl w:ilvl="0">
-      <w:numFmt w:val="bullet"/>
-      <w:lvlText w:val="-"/>
-      <w:lvlJc w:val="left"/>
-      <w:pPr>
-        <w:ind w:left="720" w:hanging="360"/>
-      </w:pPr>
-      <w:rPr>
-        <w:rFonts w:ascii="Calibri" w:hAnsi="Calibri" w:cs="Calibri" w:hint="default"/>
-        <w:rFonts w:cs=""/>
-      </w:rPr>
-    </w:lvl>
-    <w:lvl w:ilvl="1">
-      <w:start w:val="1"/>
-      <w:numFmt w:val="bullet"/>
-      <w:lvlText w:val="o"/>
-      <w:lvlJc w:val="left"/>
-      <w:pPr>
-        <w:ind w:left="1440" w:hanging="360"/>
-      </w:pPr>
-      <w:rPr>
-        <w:rFonts w:ascii="Courier New" w:hAnsi="Courier New" w:cs="Courier New" w:hint="default"/>
-        <w:rFonts w:cs="Courier New"/>
-      </w:rPr>
-    </w:lvl>
-    <w:lvl w:ilvl="2">
-      <w:start w:val="1"/>
-      <w:numFmt w:val="bullet"/>
-      <w:lvlText w:val=""/>
-      <w:lvlJc w:val="left"/>
-      <w:pPr>
-        <w:ind w:left="2160" w:hanging="360"/>
-      </w:pPr>
-      <w:rPr>
-        <w:rFonts w:ascii="Wingdings" w:hAnsi="Wingdings" w:cs="Wingdings" w:hint="default"/>
-      </w:rPr>
-    </w:lvl>
-    <w:lvl w:ilvl="3">
-      <w:start w:val="1"/>
-      <w:numFmt w:val="bullet"/>
-      <w:lvlText w:val=""/>
-      <w:lvlJc w:val="left"/>
-      <w:pPr>
-        <w:ind w:left="2880" w:hanging="360"/>
-      </w:pPr>
-      <w:rPr>
-        <w:rFonts w:ascii="Symbol" w:hAnsi="Symbol" w:cs="Symbol" w:hint="default"/>
-      </w:rPr>
-    </w:lvl>
-    <w:lvl w:ilvl="4">
-      <w:start w:val="1"/>
-      <w:numFmt w:val="bullet"/>
-      <w:lvlText w:val="o"/>
-      <w:lvlJc w:val="left"/>
-      <w:pPr>
-        <w:ind w:left="3600" w:hanging="360"/>
-      </w:pPr>
-      <w:rPr>
-        <w:rFonts w:ascii="Courier New" w:hAnsi="Courier New" w:cs="Courier New" w:hint="default"/>
-        <w:rFonts w:cs="Courier New"/>
-      </w:rPr>
-    </w:lvl>
-    <w:lvl w:ilvl="5">
-      <w:start w:val="1"/>
-      <w:numFmt w:val="bullet"/>
-      <w:lvlText w:val=""/>
-      <w:lvlJc w:val="left"/>
-      <w:pPr>
-        <w:ind w:left="4320" w:hanging="360"/>
-      </w:pPr>
-      <w:rPr>
-        <w:rFonts w:ascii="Wingdings" w:hAnsi="Wingdings" w:cs="Wingdings" w:hint="default"/>
-      </w:rPr>
-    </w:lvl>
-    <w:lvl w:ilvl="6">
-      <w:start w:val="1"/>
-      <w:numFmt w:val="bullet"/>
-      <w:lvlText w:val=""/>
-      <w:lvlJc w:val="left"/>
-      <w:pPr>
-        <w:ind w:left="5040" w:hanging="360"/>
-      </w:pPr>
-      <w:rPr>
-        <w:rFonts w:ascii="Symbol" w:hAnsi="Symbol" w:cs="Symbol" w:hint="default"/>
-      </w:rPr>
-    </w:lvl>
-    <w:lvl w:ilvl="7">
-      <w:start w:val="1"/>
-      <w:numFmt w:val="bullet"/>
-      <w:lvlText w:val="o"/>
-      <w:lvlJc w:val="left"/>
-      <w:pPr>
-        <w:ind w:left="5760" w:hanging="360"/>
-      </w:pPr>
-      <w:rPr>
-        <w:rFonts w:ascii="Courier New" w:hAnsi="Courier New" w:cs="Courier New" w:hint="default"/>
-        <w:rFonts w:cs="Courier New"/>
-      </w:rPr>
-    </w:lvl>
-    <w:lvl w:ilvl="8">
-      <w:start w:val="1"/>
-      <w:numFmt w:val="bullet"/>
-      <w:lvlText w:val=""/>
-      <w:lvlJc w:val="left"/>
-      <w:pPr>
-        <w:ind w:left="6480" w:hanging="360"/>
-      </w:pPr>
-      <w:rPr>
-        <w:rFonts w:ascii="Wingdings" w:hAnsi="Wingdings" w:cs="Wingdings" w:hint="default"/>
-      </w:rPr>
-    </w:lvl>
-  </w:abstractNum>
-  <w:abstractNum w:abstractNumId="2">
+<w:numbering xmlns:wpc="http://schemas.microsoft.com/office/word/2010/wordprocessingCanvas" xmlns:mo="http://schemas.microsoft.com/office/mac/office/2008/main" xmlns:mc="http://schemas.openxmlformats.org/markup-compatibility/2006" xmlns:mv="urn:schemas-microsoft-com:mac:vml" xmlns:o="urn:schemas-microsoft-com:office:office" xmlns:r="http://schemas.openxmlformats.org/officeDocument/2006/relationships" xmlns:m="http://schemas.openxmlformats.org/officeDocument/2006/math" xmlns:v="urn:schemas-microsoft-com:vml" xmlns:wp14="http://schemas.microsoft.com/office/word/2010/wordprocessingDrawing" xmlns:wp="http://schemas.openxmlformats.org/drawingml/2006/wordprocessingDrawing" xmlns:w10="urn:schemas-microsoft-com:office:word" xmlns:w="http://schemas.openxmlformats.org/wordprocessingml/2006/main" xmlns:w14="http://schemas.microsoft.com/office/word/2010/wordml" xmlns:w15="http://schemas.microsoft.com/office/word/2012/wordml" xmlns:wpg="http://schemas.microsoft.com/office/word/2010/wordprocessingGroup" xmlns:wpi="http://schemas.microsoft.com/office/word/2010/wordprocessingInk" xmlns:wne="http://schemas.microsoft.com/office/word/2006/wordml" xmlns:wps="http://schemas.microsoft.com/office/word/2010/wordprocessingShape" mc:Ignorable="w14 w15 wp14">
+  <w:abstractNum w:abstractNumId="0">
+    <w:nsid w:val="26E97D47"/>
+    <w:multiLevelType w:val="multilevel"/>
+    <w:tmpl w:val="A366039A"/>
     <w:lvl w:ilvl="0">
       <w:start w:val="1"/>
       <w:numFmt w:val="none"/>
@@ -459,41 +380,266 @@
       </w:pPr>
     </w:lvl>
   </w:abstractNum>
+  <w:abstractNum w:abstractNumId="1">
+    <w:nsid w:val="369F370E"/>
+    <w:multiLevelType w:val="hybridMultilevel"/>
+    <w:tmpl w:val="350C85AA"/>
+    <w:lvl w:ilvl="0" w:tplc="06ECED9C">
+      <w:numFmt w:val="bullet"/>
+      <w:lvlText w:val="-"/>
+      <w:lvlJc w:val="left"/>
+      <w:pPr>
+        <w:ind w:left="720" w:hanging="360"/>
+      </w:pPr>
+      <w:rPr>
+        <w:rFonts w:ascii="Calibri" w:eastAsiaTheme="minorHAnsi" w:hAnsi="Calibri" w:cstheme="minorBidi" w:hint="default"/>
+      </w:rPr>
+    </w:lvl>
+    <w:lvl w:ilvl="1" w:tplc="04090003" w:tentative="1">
+      <w:start w:val="1"/>
+      <w:numFmt w:val="bullet"/>
+      <w:lvlText w:val="o"/>
+      <w:lvlJc w:val="left"/>
+      <w:pPr>
+        <w:ind w:left="1440" w:hanging="360"/>
+      </w:pPr>
+      <w:rPr>
+        <w:rFonts w:ascii="Courier New" w:hAnsi="Courier New" w:cs="Courier New" w:hint="default"/>
+      </w:rPr>
+    </w:lvl>
+    <w:lvl w:ilvl="2" w:tplc="04090005" w:tentative="1">
+      <w:start w:val="1"/>
+      <w:numFmt w:val="bullet"/>
+      <w:lvlText w:val=""/>
+      <w:lvlJc w:val="left"/>
+      <w:pPr>
+        <w:ind w:left="2160" w:hanging="360"/>
+      </w:pPr>
+      <w:rPr>
+        <w:rFonts w:ascii="Wingdings" w:hAnsi="Wingdings" w:hint="default"/>
+      </w:rPr>
+    </w:lvl>
+    <w:lvl w:ilvl="3" w:tplc="04090001" w:tentative="1">
+      <w:start w:val="1"/>
+      <w:numFmt w:val="bullet"/>
+      <w:lvlText w:val=""/>
+      <w:lvlJc w:val="left"/>
+      <w:pPr>
+        <w:ind w:left="2880" w:hanging="360"/>
+      </w:pPr>
+      <w:rPr>
+        <w:rFonts w:ascii="Symbol" w:hAnsi="Symbol" w:hint="default"/>
+      </w:rPr>
+    </w:lvl>
+    <w:lvl w:ilvl="4" w:tplc="04090003" w:tentative="1">
+      <w:start w:val="1"/>
+      <w:numFmt w:val="bullet"/>
+      <w:lvlText w:val="o"/>
+      <w:lvlJc w:val="left"/>
+      <w:pPr>
+        <w:ind w:left="3600" w:hanging="360"/>
+      </w:pPr>
+      <w:rPr>
+        <w:rFonts w:ascii="Courier New" w:hAnsi="Courier New" w:cs="Courier New" w:hint="default"/>
+      </w:rPr>
+    </w:lvl>
+    <w:lvl w:ilvl="5" w:tplc="04090005" w:tentative="1">
+      <w:start w:val="1"/>
+      <w:numFmt w:val="bullet"/>
+      <w:lvlText w:val=""/>
+      <w:lvlJc w:val="left"/>
+      <w:pPr>
+        <w:ind w:left="4320" w:hanging="360"/>
+      </w:pPr>
+      <w:rPr>
+        <w:rFonts w:ascii="Wingdings" w:hAnsi="Wingdings" w:hint="default"/>
+      </w:rPr>
+    </w:lvl>
+    <w:lvl w:ilvl="6" w:tplc="04090001" w:tentative="1">
+      <w:start w:val="1"/>
+      <w:numFmt w:val="bullet"/>
+      <w:lvlText w:val=""/>
+      <w:lvlJc w:val="left"/>
+      <w:pPr>
+        <w:ind w:left="5040" w:hanging="360"/>
+      </w:pPr>
+      <w:rPr>
+        <w:rFonts w:ascii="Symbol" w:hAnsi="Symbol" w:hint="default"/>
+      </w:rPr>
+    </w:lvl>
+    <w:lvl w:ilvl="7" w:tplc="04090003" w:tentative="1">
+      <w:start w:val="1"/>
+      <w:numFmt w:val="bullet"/>
+      <w:lvlText w:val="o"/>
+      <w:lvlJc w:val="left"/>
+      <w:pPr>
+        <w:ind w:left="5760" w:hanging="360"/>
+      </w:pPr>
+      <w:rPr>
+        <w:rFonts w:ascii="Courier New" w:hAnsi="Courier New" w:cs="Courier New" w:hint="default"/>
+      </w:rPr>
+    </w:lvl>
+    <w:lvl w:ilvl="8" w:tplc="04090005" w:tentative="1">
+      <w:start w:val="1"/>
+      <w:numFmt w:val="bullet"/>
+      <w:lvlText w:val=""/>
+      <w:lvlJc w:val="left"/>
+      <w:pPr>
+        <w:ind w:left="6480" w:hanging="360"/>
+      </w:pPr>
+      <w:rPr>
+        <w:rFonts w:ascii="Wingdings" w:hAnsi="Wingdings" w:hint="default"/>
+      </w:rPr>
+    </w:lvl>
+  </w:abstractNum>
+  <w:abstractNum w:abstractNumId="2">
+    <w:nsid w:val="61BD55D8"/>
+    <w:multiLevelType w:val="multilevel"/>
+    <w:tmpl w:val="190C5E40"/>
+    <w:lvl w:ilvl="0">
+      <w:numFmt w:val="bullet"/>
+      <w:lvlText w:val="-"/>
+      <w:lvlJc w:val="left"/>
+      <w:pPr>
+        <w:ind w:left="720" w:hanging="360"/>
+      </w:pPr>
+      <w:rPr>
+        <w:rFonts w:ascii="Calibri" w:hAnsi="Calibri" w:cs="Calibri" w:hint="default"/>
+      </w:rPr>
+    </w:lvl>
+    <w:lvl w:ilvl="1">
+      <w:start w:val="1"/>
+      <w:numFmt w:val="bullet"/>
+      <w:lvlText w:val="o"/>
+      <w:lvlJc w:val="left"/>
+      <w:pPr>
+        <w:ind w:left="1440" w:hanging="360"/>
+      </w:pPr>
+      <w:rPr>
+        <w:rFonts w:ascii="Courier New" w:hAnsi="Courier New" w:cs="Courier New" w:hint="default"/>
+      </w:rPr>
+    </w:lvl>
+    <w:lvl w:ilvl="2">
+      <w:start w:val="1"/>
+      <w:numFmt w:val="bullet"/>
+      <w:lvlText w:val=""/>
+      <w:lvlJc w:val="left"/>
+      <w:pPr>
+        <w:ind w:left="2160" w:hanging="360"/>
+      </w:pPr>
+      <w:rPr>
+        <w:rFonts w:ascii="Wingdings" w:hAnsi="Wingdings" w:cs="Wingdings" w:hint="default"/>
+      </w:rPr>
+    </w:lvl>
+    <w:lvl w:ilvl="3">
+      <w:start w:val="1"/>
+      <w:numFmt w:val="bullet"/>
+      <w:lvlText w:val=""/>
+      <w:lvlJc w:val="left"/>
+      <w:pPr>
+        <w:ind w:left="2880" w:hanging="360"/>
+      </w:pPr>
+      <w:rPr>
+        <w:rFonts w:ascii="Symbol" w:hAnsi="Symbol" w:cs="Symbol" w:hint="default"/>
+      </w:rPr>
+    </w:lvl>
+    <w:lvl w:ilvl="4">
+      <w:start w:val="1"/>
+      <w:numFmt w:val="bullet"/>
+      <w:lvlText w:val="o"/>
+      <w:lvlJc w:val="left"/>
+      <w:pPr>
+        <w:ind w:left="3600" w:hanging="360"/>
+      </w:pPr>
+      <w:rPr>
+        <w:rFonts w:ascii="Courier New" w:hAnsi="Courier New" w:cs="Courier New" w:hint="default"/>
+      </w:rPr>
+    </w:lvl>
+    <w:lvl w:ilvl="5">
+      <w:start w:val="1"/>
+      <w:numFmt w:val="bullet"/>
+      <w:lvlText w:val=""/>
+      <w:lvlJc w:val="left"/>
+      <w:pPr>
+        <w:ind w:left="4320" w:hanging="360"/>
+      </w:pPr>
+      <w:rPr>
+        <w:rFonts w:ascii="Wingdings" w:hAnsi="Wingdings" w:cs="Wingdings" w:hint="default"/>
+      </w:rPr>
+    </w:lvl>
+    <w:lvl w:ilvl="6">
+      <w:start w:val="1"/>
+      <w:numFmt w:val="bullet"/>
+      <w:lvlText w:val=""/>
+      <w:lvlJc w:val="left"/>
+      <w:pPr>
+        <w:ind w:left="5040" w:hanging="360"/>
+      </w:pPr>
+      <w:rPr>
+        <w:rFonts w:ascii="Symbol" w:hAnsi="Symbol" w:cs="Symbol" w:hint="default"/>
+      </w:rPr>
+    </w:lvl>
+    <w:lvl w:ilvl="7">
+      <w:start w:val="1"/>
+      <w:numFmt w:val="bullet"/>
+      <w:lvlText w:val="o"/>
+      <w:lvlJc w:val="left"/>
+      <w:pPr>
+        <w:ind w:left="5760" w:hanging="360"/>
+      </w:pPr>
+      <w:rPr>
+        <w:rFonts w:ascii="Courier New" w:hAnsi="Courier New" w:cs="Courier New" w:hint="default"/>
+      </w:rPr>
+    </w:lvl>
+    <w:lvl w:ilvl="8">
+      <w:start w:val="1"/>
+      <w:numFmt w:val="bullet"/>
+      <w:lvlText w:val=""/>
+      <w:lvlJc w:val="left"/>
+      <w:pPr>
+        <w:ind w:left="6480" w:hanging="360"/>
+      </w:pPr>
+      <w:rPr>
+        <w:rFonts w:ascii="Wingdings" w:hAnsi="Wingdings" w:cs="Wingdings" w:hint="default"/>
+      </w:rPr>
+    </w:lvl>
+  </w:abstractNum>
   <w:num w:numId="1">
-    <w:abstractNumId w:val="1"/>
+    <w:abstractNumId w:val="2"/>
   </w:num>
   <w:num w:numId="2">
-    <w:abstractNumId w:val="2"/>
+    <w:abstractNumId w:val="0"/>
+  </w:num>
+  <w:num w:numId="3">
+    <w:abstractNumId w:val="1"/>
   </w:num>
 </w:numbering>
 </file>
 
 <file path=word/styles.xml><?xml version="1.0" encoding="utf-8"?>
-<w:styles xmlns:w="http://schemas.openxmlformats.org/wordprocessingml/2006/main" xmlns:w14="http://schemas.microsoft.com/office/word/2010/wordml" xmlns:mc="http://schemas.openxmlformats.org/markup-compatibility/2006" mc:Ignorable="w14">
+<w:styles xmlns:mc="http://schemas.openxmlformats.org/markup-compatibility/2006" xmlns:r="http://schemas.openxmlformats.org/officeDocument/2006/relationships" xmlns:w="http://schemas.openxmlformats.org/wordprocessingml/2006/main" xmlns:w14="http://schemas.microsoft.com/office/word/2010/wordml" xmlns:w15="http://schemas.microsoft.com/office/word/2012/wordml" mc:Ignorable="w14 w15">
   <w:docDefaults>
     <w:rPrDefault>
       <w:rPr>
-        <w:rFonts w:ascii="Calibri" w:hAnsi="Calibri" w:eastAsia="Calibri" w:cs="" w:asciiTheme="minorHAnsi" w:cstheme="minorBidi" w:eastAsiaTheme="minorHAnsi" w:hAnsiTheme="minorHAnsi"/>
+        <w:rFonts w:asciiTheme="minorHAnsi" w:eastAsiaTheme="minorHAnsi" w:hAnsiTheme="minorHAnsi" w:cstheme="minorBidi"/>
         <w:sz w:val="22"/>
         <w:szCs w:val="22"/>
         <w:lang w:val="en-US" w:eastAsia="en-US" w:bidi="ar-SA"/>
       </w:rPr>
     </w:rPrDefault>
-    <w:pPrDefault>
-      <w:pPr/>
-    </w:pPrDefault>
+    <w:pPrDefault/>
   </w:docDefaults>
   <w:latentStyles w:defLockedState="0" w:defUIPriority="99" w:defSemiHidden="0" w:defUnhideWhenUsed="0" w:defQFormat="0" w:count="382">
     <w:lsdException w:name="Normal" w:uiPriority="0" w:qFormat="1"/>
     <w:lsdException w:name="heading 1" w:uiPriority="9" w:qFormat="1"/>
-    <w:lsdException w:name="heading 2" w:uiPriority="9" w:semiHidden="1" w:unhideWhenUsed="1" w:qFormat="1"/>
-    <w:lsdException w:name="heading 3" w:uiPriority="9" w:semiHidden="1" w:unhideWhenUsed="1" w:qFormat="1"/>
-    <w:lsdException w:name="heading 4" w:uiPriority="9" w:semiHidden="1" w:unhideWhenUsed="1" w:qFormat="1"/>
-    <w:lsdException w:name="heading 5" w:uiPriority="9" w:semiHidden="1" w:unhideWhenUsed="1" w:qFormat="1"/>
-    <w:lsdException w:name="heading 6" w:uiPriority="9" w:semiHidden="1" w:unhideWhenUsed="1" w:qFormat="1"/>
-    <w:lsdException w:name="heading 7" w:uiPriority="9" w:semiHidden="1" w:unhideWhenUsed="1" w:qFormat="1"/>
-    <w:lsdException w:name="heading 8" w:uiPriority="9" w:semiHidden="1" w:unhideWhenUsed="1" w:qFormat="1"/>
-    <w:lsdException w:name="heading 9" w:uiPriority="9" w:semiHidden="1" w:unhideWhenUsed="1" w:qFormat="1"/>
+    <w:lsdException w:name="heading 2" w:semiHidden="1" w:uiPriority="9" w:unhideWhenUsed="1" w:qFormat="1"/>
+    <w:lsdException w:name="heading 3" w:semiHidden="1" w:uiPriority="9" w:unhideWhenUsed="1" w:qFormat="1"/>
+    <w:lsdException w:name="heading 4" w:semiHidden="1" w:uiPriority="9" w:unhideWhenUsed="1" w:qFormat="1"/>
+    <w:lsdException w:name="heading 5" w:semiHidden="1" w:uiPriority="9" w:unhideWhenUsed="1" w:qFormat="1"/>
+    <w:lsdException w:name="heading 6" w:semiHidden="1" w:uiPriority="9" w:unhideWhenUsed="1" w:qFormat="1"/>
+    <w:lsdException w:name="heading 7" w:semiHidden="1" w:uiPriority="9" w:unhideWhenUsed="1" w:qFormat="1"/>
+    <w:lsdException w:name="heading 8" w:semiHidden="1" w:uiPriority="9" w:unhideWhenUsed="1" w:qFormat="1"/>
+    <w:lsdException w:name="heading 9" w:semiHidden="1" w:uiPriority="9" w:unhideWhenUsed="1" w:qFormat="1"/>
     <w:lsdException w:name="index 1" w:semiHidden="1" w:unhideWhenUsed="1"/>
     <w:lsdException w:name="index 2" w:semiHidden="1" w:unhideWhenUsed="1"/>
     <w:lsdException w:name="index 3" w:semiHidden="1" w:unhideWhenUsed="1"/>
@@ -503,22 +649,22 @@
     <w:lsdException w:name="index 7" w:semiHidden="1" w:unhideWhenUsed="1"/>
     <w:lsdException w:name="index 8" w:semiHidden="1" w:unhideWhenUsed="1"/>
     <w:lsdException w:name="index 9" w:semiHidden="1" w:unhideWhenUsed="1"/>
-    <w:lsdException w:name="toc 1" w:uiPriority="39" w:semiHidden="1" w:unhideWhenUsed="1"/>
-    <w:lsdException w:name="toc 2" w:uiPriority="39" w:semiHidden="1" w:unhideWhenUsed="1"/>
-    <w:lsdException w:name="toc 3" w:uiPriority="39" w:semiHidden="1" w:unhideWhenUsed="1"/>
-    <w:lsdException w:name="toc 4" w:uiPriority="39" w:semiHidden="1" w:unhideWhenUsed="1"/>
-    <w:lsdException w:name="toc 5" w:uiPriority="39" w:semiHidden="1" w:unhideWhenUsed="1"/>
-    <w:lsdException w:name="toc 6" w:uiPriority="39" w:semiHidden="1" w:unhideWhenUsed="1"/>
-    <w:lsdException w:name="toc 7" w:uiPriority="39" w:semiHidden="1" w:unhideWhenUsed="1"/>
-    <w:lsdException w:name="toc 8" w:uiPriority="39" w:semiHidden="1" w:unhideWhenUsed="1"/>
-    <w:lsdException w:name="toc 9" w:uiPriority="39" w:semiHidden="1" w:unhideWhenUsed="1"/>
+    <w:lsdException w:name="toc 1" w:semiHidden="1" w:uiPriority="39" w:unhideWhenUsed="1"/>
+    <w:lsdException w:name="toc 2" w:semiHidden="1" w:uiPriority="39" w:unhideWhenUsed="1"/>
+    <w:lsdException w:name="toc 3" w:semiHidden="1" w:uiPriority="39" w:unhideWhenUsed="1"/>
+    <w:lsdException w:name="toc 4" w:semiHidden="1" w:uiPriority="39" w:unhideWhenUsed="1"/>
+    <w:lsdException w:name="toc 5" w:semiHidden="1" w:uiPriority="39" w:unhideWhenUsed="1"/>
+    <w:lsdException w:name="toc 6" w:semiHidden="1" w:uiPriority="39" w:unhideWhenUsed="1"/>
+    <w:lsdException w:name="toc 7" w:semiHidden="1" w:uiPriority="39" w:unhideWhenUsed="1"/>
+    <w:lsdException w:name="toc 8" w:semiHidden="1" w:uiPriority="39" w:unhideWhenUsed="1"/>
+    <w:lsdException w:name="toc 9" w:semiHidden="1" w:uiPriority="39" w:unhideWhenUsed="1"/>
     <w:lsdException w:name="Normal Indent" w:semiHidden="1" w:unhideWhenUsed="1"/>
     <w:lsdException w:name="footnote text" w:semiHidden="1" w:unhideWhenUsed="1"/>
     <w:lsdException w:name="annotation text" w:semiHidden="1" w:unhideWhenUsed="1"/>
     <w:lsdException w:name="header" w:semiHidden="1" w:unhideWhenUsed="1"/>
     <w:lsdException w:name="footer" w:semiHidden="1" w:unhideWhenUsed="1"/>
     <w:lsdException w:name="index heading" w:semiHidden="1" w:unhideWhenUsed="1"/>
-    <w:lsdException w:name="caption" w:uiPriority="35" w:semiHidden="1" w:unhideWhenUsed="1" w:qFormat="1"/>
+    <w:lsdException w:name="caption" w:semiHidden="1" w:uiPriority="35" w:unhideWhenUsed="1" w:qFormat="1"/>
     <w:lsdException w:name="table of figures" w:semiHidden="1" w:unhideWhenUsed="1"/>
     <w:lsdException w:name="envelope address" w:semiHidden="1" w:unhideWhenUsed="1"/>
     <w:lsdException w:name="envelope return" w:semiHidden="1" w:unhideWhenUsed="1"/>
@@ -549,7 +695,7 @@
     <w:lsdException w:name="Title" w:uiPriority="10" w:qFormat="1"/>
     <w:lsdException w:name="Closing" w:semiHidden="1" w:unhideWhenUsed="1"/>
     <w:lsdException w:name="Signature" w:semiHidden="1" w:unhideWhenUsed="1"/>
-    <w:lsdException w:name="Default Paragraph Font" w:uiPriority="1" w:semiHidden="1" w:unhideWhenUsed="1"/>
+    <w:lsdException w:name="Default Paragraph Font" w:semiHidden="1" w:uiPriority="1" w:unhideWhenUsed="1"/>
     <w:lsdException w:name="Body Text" w:semiHidden="1" w:unhideWhenUsed="1"/>
     <w:lsdException w:name="Body Text Indent" w:semiHidden="1" w:unhideWhenUsed="1"/>
     <w:lsdException w:name="List Continue" w:semiHidden="1" w:unhideWhenUsed="1"/>
@@ -749,8 +895,8 @@
     <w:lsdException w:name="Subtle Reference" w:uiPriority="31" w:qFormat="1"/>
     <w:lsdException w:name="Intense Reference" w:uiPriority="32" w:qFormat="1"/>
     <w:lsdException w:name="Book Title" w:uiPriority="33" w:qFormat="1"/>
-    <w:lsdException w:name="Bibliography" w:uiPriority="37" w:semiHidden="1" w:unhideWhenUsed="1"/>
-    <w:lsdException w:name="TOC Heading" w:uiPriority="39" w:semiHidden="1" w:unhideWhenUsed="1" w:qFormat="1"/>
+    <w:lsdException w:name="Bibliography" w:semiHidden="1" w:uiPriority="37" w:unhideWhenUsed="1"/>
+    <w:lsdException w:name="TOC Heading" w:semiHidden="1" w:uiPriority="39" w:unhideWhenUsed="1" w:qFormat="1"/>
     <w:lsdException w:name="Plain Table 1" w:uiPriority="41"/>
     <w:lsdException w:name="Plain Table 2" w:uiPriority="42"/>
     <w:lsdException w:name="Plain Table 3" w:uiPriority="43"/>
@@ -858,159 +1004,17 @@
     <w:lsdException w:name="Mention" w:semiHidden="1" w:unhideWhenUsed="1"/>
     <w:lsdException w:name="Smart Hyperlink" w:semiHidden="1" w:unhideWhenUsed="1"/>
   </w:latentStyles>
-  <w:style w:type="paragraph" w:styleId="Normal" w:default="1">
+  <w:style w:type="paragraph" w:default="1" w:styleId="Normal">
     <w:name w:val="Normal"/>
     <w:qFormat/>
     <w:pPr>
-      <w:widowControl/>
-      <w:bidi w:val="0"/>
-      <w:spacing w:lineRule="auto" w:line="259" w:before="0" w:after="160"/>
-      <w:jc w:val="left"/>
+      <w:spacing w:after="160" w:line="259" w:lineRule="auto"/>
     </w:pPr>
-    <w:rPr>
-      <w:rFonts w:ascii="Calibri" w:hAnsi="Calibri" w:eastAsia="Calibri" w:cs="" w:asciiTheme="minorHAnsi" w:cstheme="minorBidi" w:eastAsiaTheme="minorHAnsi" w:hAnsiTheme="minorHAnsi"/>
-      <w:color w:val="auto"/>
-      <w:sz w:val="22"/>
-      <w:szCs w:val="22"/>
-      <w:lang w:val="en-US" w:eastAsia="en-US" w:bidi="ar-SA"/>
-    </w:rPr>
-  </w:style>
-  <w:style w:type="character" w:styleId="DefaultParagraphFont" w:default="1">
+  </w:style>
+  <w:style w:type="character" w:default="1" w:styleId="DefaultParagraphFont">
     <w:name w:val="Default Paragraph Font"/>
     <w:uiPriority w:val="1"/>
     <w:unhideWhenUsed/>
-    <w:qFormat/>
-    <w:rPr/>
-  </w:style>
-  <w:style w:type="character" w:styleId="InternetLink">
-    <w:name w:val="Internet Link"/>
-    <w:basedOn w:val="DefaultParagraphFont"/>
-    <w:uiPriority w:val="99"/>
-    <w:unhideWhenUsed/>
-    <w:rsid w:val="00402e27"/>
-    <w:rPr>
-      <w:color w:val="0563C1" w:themeColor="hyperlink"/>
-      <w:u w:val="single"/>
-    </w:rPr>
-  </w:style>
-  <w:style w:type="character" w:styleId="UnresolvedMention" w:customStyle="1">
-    <w:name w:val="Unresolved Mention"/>
-    <w:basedOn w:val="DefaultParagraphFont"/>
-    <w:uiPriority w:val="99"/>
-    <w:semiHidden/>
-    <w:unhideWhenUsed/>
-    <w:qFormat/>
-    <w:rsid w:val="00402e27"/>
-    <w:rPr>
-      <w:color w:val="605E5C"/>
-      <w:shd w:fill="E1DFDD" w:val="clear"/>
-    </w:rPr>
-  </w:style>
-  <w:style w:type="character" w:styleId="ListLabel1">
-    <w:name w:val="ListLabel 1"/>
-    <w:qFormat/>
-    <w:rPr>
-      <w:rFonts w:eastAsia="Calibri" w:cs=""/>
-    </w:rPr>
-  </w:style>
-  <w:style w:type="character" w:styleId="ListLabel2">
-    <w:name w:val="ListLabel 2"/>
-    <w:qFormat/>
-    <w:rPr>
-      <w:rFonts w:cs="Courier New"/>
-    </w:rPr>
-  </w:style>
-  <w:style w:type="character" w:styleId="ListLabel3">
-    <w:name w:val="ListLabel 3"/>
-    <w:qFormat/>
-    <w:rPr>
-      <w:rFonts w:cs="Courier New"/>
-    </w:rPr>
-  </w:style>
-  <w:style w:type="character" w:styleId="ListLabel4">
-    <w:name w:val="ListLabel 4"/>
-    <w:qFormat/>
-    <w:rPr>
-      <w:rFonts w:cs="Courier New"/>
-    </w:rPr>
-  </w:style>
-  <w:style w:type="paragraph" w:styleId="Heading">
-    <w:name w:val="Heading"/>
-    <w:basedOn w:val="Normal"/>
-    <w:next w:val="TextBody"/>
-    <w:qFormat/>
-    <w:pPr>
-      <w:keepNext/>
-      <w:spacing w:before="240" w:after="120"/>
-    </w:pPr>
-    <w:rPr>
-      <w:rFonts w:ascii="Liberation Sans" w:hAnsi="Liberation Sans" w:eastAsia="Noto Sans CJK SC Regular" w:cs="FreeSans"/>
-      <w:sz w:val="28"/>
-      <w:szCs w:val="28"/>
-    </w:rPr>
-  </w:style>
-  <w:style w:type="paragraph" w:styleId="TextBody">
-    <w:name w:val="Body Text"/>
-    <w:basedOn w:val="Normal"/>
-    <w:pPr>
-      <w:spacing w:lineRule="auto" w:line="288" w:before="0" w:after="140"/>
-    </w:pPr>
-    <w:rPr/>
-  </w:style>
-  <w:style w:type="paragraph" w:styleId="List">
-    <w:name w:val="List"/>
-    <w:basedOn w:val="TextBody"/>
-    <w:pPr/>
-    <w:rPr>
-      <w:rFonts w:cs="FreeSans"/>
-    </w:rPr>
-  </w:style>
-  <w:style w:type="paragraph" w:styleId="Caption">
-    <w:name w:val="Caption"/>
-    <w:basedOn w:val="Normal"/>
-    <w:qFormat/>
-    <w:pPr>
-      <w:suppressLineNumbers/>
-      <w:spacing w:before="120" w:after="120"/>
-    </w:pPr>
-    <w:rPr>
-      <w:rFonts w:cs="FreeSans"/>
-      <w:i/>
-      <w:iCs/>
-      <w:sz w:val="24"/>
-      <w:szCs w:val="24"/>
-    </w:rPr>
-  </w:style>
-  <w:style w:type="paragraph" w:styleId="Index">
-    <w:name w:val="Index"/>
-    <w:basedOn w:val="Normal"/>
-    <w:qFormat/>
-    <w:pPr>
-      <w:suppressLineNumbers/>
-    </w:pPr>
-    <w:rPr>
-      <w:rFonts w:cs="FreeSans"/>
-    </w:rPr>
-  </w:style>
-  <w:style w:type="paragraph" w:styleId="ListParagraph">
-    <w:name w:val="List Paragraph"/>
-    <w:basedOn w:val="Normal"/>
-    <w:uiPriority w:val="34"/>
-    <w:qFormat/>
-    <w:rsid w:val="004c4b2e"/>
-    <w:pPr>
-      <w:spacing w:before="0" w:after="160"/>
-      <w:ind w:left="720" w:hanging="0"/>
-      <w:contextualSpacing/>
-    </w:pPr>
-    <w:rPr/>
-  </w:style>
-  <w:style w:type="numbering" w:styleId="NoList" w:default="1">
-    <w:name w:val="No List"/>
-    <w:uiPriority w:val="99"/>
-    <w:semiHidden/>
-    <w:unhideWhenUsed/>
-    <w:qFormat/>
   </w:style>
   <w:style w:type="table" w:default="1" w:styleId="TableNormal">
     <w:name w:val="Normal Table"/>
@@ -1026,6 +1030,142 @@
         <w:right w:w="108" w:type="dxa"/>
       </w:tblCellMar>
     </w:tblPr>
+  </w:style>
+  <w:style w:type="numbering" w:default="1" w:styleId="NoList">
+    <w:name w:val="No List"/>
+    <w:uiPriority w:val="99"/>
+    <w:semiHidden/>
+    <w:unhideWhenUsed/>
+  </w:style>
+  <w:style w:type="character" w:customStyle="1" w:styleId="InternetLink">
+    <w:name w:val="Internet Link"/>
+    <w:basedOn w:val="DefaultParagraphFont"/>
+    <w:uiPriority w:val="99"/>
+    <w:unhideWhenUsed/>
+    <w:rsid w:val="00402E27"/>
+    <w:rPr>
+      <w:color w:val="0563C1" w:themeColor="hyperlink"/>
+      <w:u w:val="single"/>
+    </w:rPr>
+  </w:style>
+  <w:style w:type="character" w:customStyle="1" w:styleId="UnresolvedMention">
+    <w:name w:val="Unresolved Mention"/>
+    <w:basedOn w:val="DefaultParagraphFont"/>
+    <w:uiPriority w:val="99"/>
+    <w:semiHidden/>
+    <w:unhideWhenUsed/>
+    <w:qFormat/>
+    <w:rsid w:val="00402E27"/>
+    <w:rPr>
+      <w:color w:val="605E5C"/>
+      <w:shd w:val="clear" w:color="auto" w:fill="E1DFDD"/>
+    </w:rPr>
+  </w:style>
+  <w:style w:type="character" w:customStyle="1" w:styleId="ListLabel1">
+    <w:name w:val="ListLabel 1"/>
+    <w:qFormat/>
+    <w:rPr>
+      <w:rFonts w:eastAsia="Calibri"/>
+    </w:rPr>
+  </w:style>
+  <w:style w:type="character" w:customStyle="1" w:styleId="ListLabel2">
+    <w:name w:val="ListLabel 2"/>
+    <w:qFormat/>
+    <w:rPr>
+      <w:rFonts w:cs="Courier New"/>
+    </w:rPr>
+  </w:style>
+  <w:style w:type="character" w:customStyle="1" w:styleId="ListLabel3">
+    <w:name w:val="ListLabel 3"/>
+    <w:qFormat/>
+    <w:rPr>
+      <w:rFonts w:cs="Courier New"/>
+    </w:rPr>
+  </w:style>
+  <w:style w:type="character" w:customStyle="1" w:styleId="ListLabel4">
+    <w:name w:val="ListLabel 4"/>
+    <w:qFormat/>
+    <w:rPr>
+      <w:rFonts w:cs="Courier New"/>
+    </w:rPr>
+  </w:style>
+  <w:style w:type="paragraph" w:customStyle="1" w:styleId="Heading">
+    <w:name w:val="Heading"/>
+    <w:basedOn w:val="Normal"/>
+    <w:next w:val="BodyText"/>
+    <w:qFormat/>
+    <w:pPr>
+      <w:keepNext/>
+      <w:spacing w:before="240" w:after="120"/>
+    </w:pPr>
+    <w:rPr>
+      <w:rFonts w:ascii="Liberation Sans" w:eastAsia="Noto Sans CJK SC Regular" w:hAnsi="Liberation Sans" w:cs="FreeSans"/>
+      <w:sz w:val="28"/>
+      <w:szCs w:val="28"/>
+    </w:rPr>
+  </w:style>
+  <w:style w:type="paragraph" w:styleId="BodyText">
+    <w:name w:val="Body Text"/>
+    <w:basedOn w:val="Normal"/>
+    <w:pPr>
+      <w:spacing w:after="140" w:line="288" w:lineRule="auto"/>
+    </w:pPr>
+  </w:style>
+  <w:style w:type="paragraph" w:styleId="List">
+    <w:name w:val="List"/>
+    <w:basedOn w:val="BodyText"/>
+    <w:rPr>
+      <w:rFonts w:cs="FreeSans"/>
+    </w:rPr>
+  </w:style>
+  <w:style w:type="paragraph" w:styleId="Caption">
+    <w:name w:val="caption"/>
+    <w:basedOn w:val="Normal"/>
+    <w:qFormat/>
+    <w:pPr>
+      <w:suppressLineNumbers/>
+      <w:spacing w:before="120" w:after="120"/>
+    </w:pPr>
+    <w:rPr>
+      <w:rFonts w:cs="FreeSans"/>
+      <w:i/>
+      <w:iCs/>
+      <w:sz w:val="24"/>
+      <w:szCs w:val="24"/>
+    </w:rPr>
+  </w:style>
+  <w:style w:type="paragraph" w:customStyle="1" w:styleId="Index">
+    <w:name w:val="Index"/>
+    <w:basedOn w:val="Normal"/>
+    <w:qFormat/>
+    <w:pPr>
+      <w:suppressLineNumbers/>
+    </w:pPr>
+    <w:rPr>
+      <w:rFonts w:cs="FreeSans"/>
+    </w:rPr>
+  </w:style>
+  <w:style w:type="paragraph" w:styleId="ListParagraph">
+    <w:name w:val="List Paragraph"/>
+    <w:basedOn w:val="Normal"/>
+    <w:uiPriority w:val="34"/>
+    <w:qFormat/>
+    <w:rsid w:val="004C4B2E"/>
+    <w:pPr>
+      <w:ind w:left="720"/>
+      <w:contextualSpacing/>
+    </w:pPr>
+  </w:style>
+  <w:style w:type="character" w:styleId="Hyperlink">
+    <w:name w:val="Hyperlink"/>
+    <w:basedOn w:val="DefaultParagraphFont"/>
+    <w:uiPriority w:val="99"/>
+    <w:unhideWhenUsed/>
+    <w:rsid w:val="00314B4D"/>
+    <w:rPr>
+      <w:color w:val="0563C1" w:themeColor="hyperlink"/>
+      <w:u w:val="single"/>
+    </w:rPr>
   </w:style>
 </w:styles>
 </file>

</xml_diff>

<commit_message>
How it works tab
</commit_message>
<xml_diff>
--- a/Documentation/Works cited page.docx
+++ b/Documentation/Works cited page.docx
@@ -248,14 +248,17 @@
     <w:p>
       <w:pPr>
         <w:pStyle w:val="ListParagraph"/>
-        <w:ind w:hanging="0"/>
+        <w:ind w:left="720" w:hanging="0"/>
         <w:rPr>
           <w:rFonts w:ascii="Helvetica" w:hAnsi="Helvetica"/>
           <w:sz w:val="20"/>
         </w:rPr>
       </w:pPr>
       <w:r>
-        <w:rPr/>
+        <w:rPr>
+          <w:rFonts w:ascii="Helvetica" w:hAnsi="Helvetica"/>
+          <w:sz w:val="20"/>
+        </w:rPr>
       </w:r>
     </w:p>
     <w:p>
@@ -293,12 +296,10 @@
           <w:t>https://advertisingmagnets.net/satisfaction-guarantee/</w:t>
         </w:r>
       </w:hyperlink>
-      <w:hyperlink r:id="rId7">
-        <w:r>
-          <w:rPr/>
-          <w:t xml:space="preserve"> </w:t>
-        </w:r>
-      </w:hyperlink>
+      <w:r>
+        <w:rPr/>
+        <w:t xml:space="preserve"> </w:t>
+      </w:r>
     </w:p>
     <w:p>
       <w:pPr>
@@ -313,7 +314,7 @@
         <w:rPr/>
         <w:t xml:space="preserve">submit button: </w:t>
       </w:r>
-      <w:hyperlink r:id="rId8">
+      <w:hyperlink r:id="rId7">
         <w:r>
           <w:rPr>
             <w:rStyle w:val="InternetLink"/>
@@ -321,12 +322,10 @@
           <w:t>http://www.pngmart.com/image/28743</w:t>
         </w:r>
       </w:hyperlink>
-      <w:hyperlink r:id="rId9">
-        <w:r>
-          <w:rPr/>
-          <w:t xml:space="preserve"> </w:t>
-        </w:r>
-      </w:hyperlink>
+      <w:r>
+        <w:rPr/>
+        <w:t xml:space="preserve"> </w:t>
+      </w:r>
     </w:p>
     <w:p>
       <w:pPr>
@@ -341,7 +340,7 @@
         <w:rPr/>
         <w:t xml:space="preserve">Free shipping: </w:t>
       </w:r>
-      <w:hyperlink r:id="rId10">
+      <w:hyperlink r:id="rId8">
         <w:r>
           <w:rPr>
             <w:rStyle w:val="InternetLink"/>
@@ -349,12 +348,10 @@
           <w:t>https://www.sun-sentinel.com/features/deals-shopping/sfl-free-shipping-day-more-than-950-retailers-will-ship-gifts-by-christmas-eve-on-friday-20171215-story.html</w:t>
         </w:r>
       </w:hyperlink>
-      <w:hyperlink r:id="rId11">
-        <w:r>
-          <w:rPr/>
-          <w:t xml:space="preserve"> </w:t>
-        </w:r>
-      </w:hyperlink>
+      <w:r>
+        <w:rPr/>
+        <w:t xml:space="preserve"> </w:t>
+      </w:r>
     </w:p>
     <w:p>
       <w:pPr>
@@ -369,7 +366,7 @@
         <w:rPr/>
         <w:t xml:space="preserve">handing money: </w:t>
       </w:r>
-      <w:hyperlink r:id="rId12">
+      <w:hyperlink r:id="rId9">
         <w:r>
           <w:rPr>
             <w:rStyle w:val="InternetLink"/>
@@ -377,12 +374,10 @@
           <w:t>https://www.consumerhelpcentral.com/chapter-13-bankruptcy-how-creditors-paid/</w:t>
         </w:r>
       </w:hyperlink>
-      <w:hyperlink r:id="rId13">
-        <w:r>
-          <w:rPr/>
-          <w:t xml:space="preserve"> </w:t>
-        </w:r>
-      </w:hyperlink>
+      <w:r>
+        <w:rPr/>
+        <w:t xml:space="preserve"> </w:t>
+      </w:r>
     </w:p>
     <w:p>
       <w:pPr>
@@ -397,7 +392,7 @@
         <w:rPr/>
         <w:t xml:space="preserve">gold satisfaction guaranteed: </w:t>
       </w:r>
-      <w:hyperlink r:id="rId14">
+      <w:hyperlink r:id="rId10">
         <w:r>
           <w:rPr>
             <w:rStyle w:val="InternetLink"/>
@@ -405,12 +400,10 @@
           <w:t>https://www.firstediting.com/satisfaction-guarantee/</w:t>
         </w:r>
       </w:hyperlink>
-      <w:hyperlink r:id="rId15">
-        <w:r>
-          <w:rPr/>
-          <w:t xml:space="preserve"> </w:t>
-        </w:r>
-      </w:hyperlink>
+      <w:r>
+        <w:rPr/>
+        <w:t xml:space="preserve"> </w:t>
+      </w:r>
     </w:p>
     <w:p>
       <w:pPr>
@@ -425,7 +418,7 @@
         <w:rPr/>
         <w:t xml:space="preserve">Google 5 star: </w:t>
       </w:r>
-      <w:hyperlink r:id="rId16">
+      <w:hyperlink r:id="rId11">
         <w:r>
           <w:rPr>
             <w:rStyle w:val="InternetLink"/>
@@ -433,12 +426,10 @@
           <w:t>https://ecsimaging.com/ecs-imaging-earns-five-star-customer-rating-google/</w:t>
         </w:r>
       </w:hyperlink>
-      <w:hyperlink r:id="rId17">
-        <w:r>
-          <w:rPr/>
-          <w:t xml:space="preserve"> </w:t>
-        </w:r>
-      </w:hyperlink>
+      <w:r>
+        <w:rPr/>
+        <w:t xml:space="preserve"> </w:t>
+      </w:r>
     </w:p>
     <w:p>
       <w:pPr>
@@ -453,7 +444,7 @@
         <w:rPr/>
         <w:t xml:space="preserve">Bills: </w:t>
       </w:r>
-      <w:hyperlink r:id="rId18">
+      <w:hyperlink r:id="rId12">
         <w:r>
           <w:rPr>
             <w:rStyle w:val="InternetLink"/>
@@ -461,12 +452,10 @@
           <w:t>https://www.cashforyourmac.com/price_match_guarantee</w:t>
         </w:r>
       </w:hyperlink>
-      <w:hyperlink r:id="rId19">
-        <w:r>
-          <w:rPr/>
-          <w:t xml:space="preserve"> </w:t>
-        </w:r>
-      </w:hyperlink>
+      <w:r>
+        <w:rPr/>
+        <w:t xml:space="preserve"> </w:t>
+      </w:r>
     </w:p>
     <w:p>
       <w:pPr>
@@ -481,7 +470,7 @@
         <w:rPr/>
         <w:t xml:space="preserve">Best Price guarantee: </w:t>
       </w:r>
-      <w:hyperlink r:id="rId20">
+      <w:hyperlink r:id="rId13">
         <w:r>
           <w:rPr>
             <w:rStyle w:val="InternetLink"/>
@@ -489,12 +478,10 @@
           <w:t>https://www.gettent.com/content/best-price-guarantee.asp</w:t>
         </w:r>
       </w:hyperlink>
-      <w:hyperlink r:id="rId21">
-        <w:r>
-          <w:rPr/>
-          <w:t xml:space="preserve"> </w:t>
-        </w:r>
-      </w:hyperlink>
+      <w:r>
+        <w:rPr/>
+        <w:t xml:space="preserve"> </w:t>
+      </w:r>
     </w:p>
     <w:p>
       <w:pPr>
@@ -523,7 +510,7 @@
         <w:contextualSpacing/>
         <w:rPr/>
       </w:pPr>
-      <w:hyperlink r:id="rId22">
+      <w:hyperlink r:id="rId14">
         <w:r>
           <w:rPr>
             <w:rStyle w:val="InternetLink"/>
@@ -544,6 +531,7 @@
       </w:pPr>
       <w:r>
         <w:rPr/>
+        <w:t>Cash pic:</w:t>
       </w:r>
     </w:p>
     <w:p>
@@ -552,11 +540,34 @@
         <w:spacing w:before="0" w:after="160"/>
         <w:ind w:left="720" w:hanging="0"/>
         <w:contextualSpacing/>
-        <w:rPr>
-          <w:rStyle w:val="InternetLink"/>
-          <w:rFonts w:ascii="Helvetica" w:hAnsi="Helvetica"/>
-          <w:sz w:val="20"/>
-        </w:rPr>
+        <w:rPr/>
+      </w:pPr>
+      <w:r>
+        <w:rPr/>
+        <w:tab/>
+      </w:r>
+      <w:hyperlink r:id="rId15">
+        <w:r>
+          <w:rPr>
+            <w:rStyle w:val="InternetLink"/>
+          </w:rPr>
+          <w:t>https://qctimes.com/business/cash-course-giving-your-budget-a-check-up/article_3c492048-32a0-5362-9ec0-16dfdfc5bde6.html</w:t>
+        </w:r>
+      </w:hyperlink>
+      <w:hyperlink r:id="rId16">
+        <w:r>
+          <w:rPr/>
+          <w:t xml:space="preserve"> </w:t>
+        </w:r>
+      </w:hyperlink>
+    </w:p>
+    <w:p>
+      <w:pPr>
+        <w:pStyle w:val="ListParagraph"/>
+        <w:spacing w:before="0" w:after="160"/>
+        <w:ind w:left="720" w:hanging="0"/>
+        <w:contextualSpacing/>
+        <w:rPr/>
       </w:pPr>
       <w:r>
         <w:rPr/>
@@ -1582,6 +1593,70 @@
       <w:lang w:val="zxx" w:eastAsia="zxx" w:bidi="zxx"/>
     </w:rPr>
   </w:style>
+  <w:style w:type="character" w:styleId="ListLabel45">
+    <w:name w:val="ListLabel 45"/>
+    <w:qFormat/>
+    <w:rPr>
+      <w:rFonts w:ascii="Helvetica" w:hAnsi="Helvetica" w:cs=""/>
+      <w:sz w:val="20"/>
+    </w:rPr>
+  </w:style>
+  <w:style w:type="character" w:styleId="ListLabel46">
+    <w:name w:val="ListLabel 46"/>
+    <w:qFormat/>
+    <w:rPr>
+      <w:rFonts w:cs="Courier New"/>
+    </w:rPr>
+  </w:style>
+  <w:style w:type="character" w:styleId="ListLabel47">
+    <w:name w:val="ListLabel 47"/>
+    <w:qFormat/>
+    <w:rPr>
+      <w:rFonts w:cs="Wingdings"/>
+    </w:rPr>
+  </w:style>
+  <w:style w:type="character" w:styleId="ListLabel48">
+    <w:name w:val="ListLabel 48"/>
+    <w:qFormat/>
+    <w:rPr>
+      <w:rFonts w:cs="Symbol"/>
+    </w:rPr>
+  </w:style>
+  <w:style w:type="character" w:styleId="ListLabel49">
+    <w:name w:val="ListLabel 49"/>
+    <w:qFormat/>
+    <w:rPr>
+      <w:rFonts w:cs="Courier New"/>
+    </w:rPr>
+  </w:style>
+  <w:style w:type="character" w:styleId="ListLabel50">
+    <w:name w:val="ListLabel 50"/>
+    <w:qFormat/>
+    <w:rPr>
+      <w:rFonts w:cs="Wingdings"/>
+    </w:rPr>
+  </w:style>
+  <w:style w:type="character" w:styleId="ListLabel51">
+    <w:name w:val="ListLabel 51"/>
+    <w:qFormat/>
+    <w:rPr>
+      <w:rFonts w:cs="Symbol"/>
+    </w:rPr>
+  </w:style>
+  <w:style w:type="character" w:styleId="ListLabel52">
+    <w:name w:val="ListLabel 52"/>
+    <w:qFormat/>
+    <w:rPr>
+      <w:rFonts w:cs="Courier New"/>
+    </w:rPr>
+  </w:style>
+  <w:style w:type="character" w:styleId="ListLabel53">
+    <w:name w:val="ListLabel 53"/>
+    <w:qFormat/>
+    <w:rPr>
+      <w:rFonts w:cs="Wingdings"/>
+    </w:rPr>
+  </w:style>
   <w:style w:type="paragraph" w:styleId="Heading" w:customStyle="1">
     <w:name w:val="Heading"/>
     <w:basedOn w:val="Normal"/>

</xml_diff>